<commit_message>
Comprovacion de la letra dni correcta, envio a info correcto
</commit_message>
<xml_diff>
--- a/README.docx
+++ b/README.docx
@@ -48,15 +48,7 @@
         <w:rPr>
           <w:lang w:val="es-ES_tradnl"/>
         </w:rPr>
-        <w:t>Proyecto dirigido para las perso</w:t>
-      </w:r>
-      <w:bookmarkStart w:id="0" w:name="_GoBack"/>
-      <w:bookmarkEnd w:id="0"/>
-      <w:r>
-        <w:rPr>
-          <w:lang w:val="es-ES_tradnl"/>
-        </w:rPr>
-        <w:t>nas que están detrás de las urnas</w:t>
+        <w:t>Proyecto dirigido para las personas que están detrás de las urnas</w:t>
       </w:r>
       <w:r>
         <w:rPr>
@@ -453,16 +445,13 @@
     </w:p>
     <w:p>
       <w:pPr>
-        <w:pStyle w:val="ListParagraph"/>
-        <w:numPr>
-          <w:ilvl w:val="0"/>
-          <w:numId w:val="2"/>
-        </w:numPr>
-        <w:rPr>
-          <w:sz w:val="28"/>
-          <w:lang w:val="es-ES_tradnl"/>
-        </w:rPr>
-      </w:pPr>
+        <w:rPr>
+          <w:sz w:val="28"/>
+          <w:lang w:val="es-ES_tradnl"/>
+        </w:rPr>
+      </w:pPr>
+      <w:bookmarkStart w:id="0" w:name="_GoBack"/>
+      <w:bookmarkEnd w:id="0"/>
     </w:p>
     <w:p>
       <w:pPr>

</xml_diff>